<commit_message>
updated current MS draft
</commit_message>
<xml_diff>
--- a/MS/CH3 - Info-bits-dump.docx
+++ b/MS/CH3 - Info-bits-dump.docx
@@ -388,15 +388,7 @@
         <w:t xml:space="preserve">These individual based networks can be analyzed as bipartite networks. </w:t>
       </w:r>
       <w:r>
-        <w:t xml:space="preserve">Processes can be analyzed by projecting the bipartite plant-pollinator network into a </w:t>
-      </w:r>
-      <w:proofErr w:type="spellStart"/>
-      <w:r>
-        <w:t>unipartite</w:t>
-      </w:r>
-      <w:proofErr w:type="spellEnd"/>
-      <w:r>
-        <w:t xml:space="preserve"> plant-plant network, commonly done in social network analysis. This has been done for single species interaction networks to explore mating-</w:t>
+        <w:t>Processes can be analyzed by projecting the bipartite plant-pollinator network into a unipartite plant-plant network, commonly done in social network analysis. This has been done for single species interaction networks to explore mating-</w:t>
       </w:r>
       <w:proofErr w:type="spellStart"/>
       <w:r>
@@ -599,15 +591,7 @@
       </w:r>
       <w:proofErr w:type="spellEnd"/>
       <w:r>
-        <w:t xml:space="preserve">). In nested networks, both specialists and generalists tend to interact with generalists, specialist-specialist relationships are rarer. Modelling studies have shown </w:t>
-      </w:r>
-      <w:proofErr w:type="spellStart"/>
-      <w:r>
-        <w:t>nestedness</w:t>
-      </w:r>
-      <w:proofErr w:type="spellEnd"/>
-      <w:r>
-        <w:t xml:space="preserve"> reduces competition and promotes biodiversity (</w:t>
+        <w:t>). In nested networks, both specialists and generalists tend to interact with generalists, specialist-specialist relationships are rarer. Modelling studies have shown nestedness reduces competition and promotes biodiversity (</w:t>
       </w:r>
       <w:proofErr w:type="spellStart"/>
       <w:r>
@@ -992,21 +976,7 @@
         <w:rPr>
           <w:i/>
         </w:rPr>
-        <w:t xml:space="preserve">We also looked for clustering in linkage density, </w:t>
-      </w:r>
-      <w:proofErr w:type="spellStart"/>
-      <w:r>
-        <w:rPr>
-          <w:i/>
-        </w:rPr>
-        <w:t>betweenness</w:t>
-      </w:r>
-      <w:proofErr w:type="spellEnd"/>
-      <w:r>
-        <w:rPr>
-          <w:i/>
-        </w:rPr>
-        <w:t xml:space="preserve"> and </w:t>
+        <w:t xml:space="preserve">We also looked for clustering in linkage density, betweenness and </w:t>
       </w:r>
       <w:proofErr w:type="spellStart"/>
       <w:r>
@@ -1057,11 +1027,7 @@
     </w:p>
     <w:p>
       <w:r>
-        <w:t xml:space="preserve">These use centrality measures: </w:t>
-      </w:r>
-      <w:proofErr w:type="spellStart"/>
-      <w:r>
-        <w:t>between</w:t>
+        <w:t>These use centrality measures: between</w:t>
       </w:r>
       <w:r>
         <w:t>n</w:t>
@@ -1069,26 +1035,15 @@
       <w:r>
         <w:t>ess</w:t>
       </w:r>
-      <w:proofErr w:type="spellEnd"/>
     </w:p>
     <w:p>
-      <w:proofErr w:type="spellStart"/>
       <w:r>
         <w:rPr>
           <w:rFonts w:ascii="Arial" w:hAnsi="Arial" w:cs="Arial"/>
           <w:sz w:val="30"/>
           <w:szCs w:val="30"/>
         </w:rPr>
-        <w:t>Betweenness</w:t>
-      </w:r>
-      <w:proofErr w:type="spellEnd"/>
-      <w:r>
-        <w:rPr>
-          <w:rFonts w:ascii="Arial" w:hAnsi="Arial" w:cs="Arial"/>
-          <w:sz w:val="30"/>
-          <w:szCs w:val="30"/>
-        </w:rPr>
-        <w:t xml:space="preserve"> centrality quantifies the number of times a node</w:t>
+        <w:t>Betweenness centrality quantifies the number of times a node</w:t>
       </w:r>
       <w:r>
         <w:rPr>
@@ -1334,13 +1289,8 @@
       </w:r>
     </w:p>
     <w:p>
-      <w:proofErr w:type="spellStart"/>
-      <w:r>
-        <w:t>Betweenness</w:t>
-      </w:r>
-      <w:proofErr w:type="spellEnd"/>
-      <w:r>
-        <w:t xml:space="preserve"> centrality: Measures the number of times a node lies on the shortest path between other nodes. </w:t>
+      <w:r>
+        <w:t xml:space="preserve">Betweenness centrality: Measures the number of times a node lies on the shortest path between other nodes. </w:t>
       </w:r>
       <w:r>
         <w:t xml:space="preserve">Important to the cohesiveness of a network. </w:t>
@@ -1355,13 +1305,8 @@
       </w:r>
     </w:p>
     <w:p>
-      <w:proofErr w:type="spellStart"/>
-      <w:r>
-        <w:t>Eigancentrality</w:t>
-      </w:r>
-      <w:proofErr w:type="spellEnd"/>
-      <w:r>
-        <w:t xml:space="preserve">: y calculating the extended connections of a node, </w:t>
+      <w:r>
+        <w:t xml:space="preserve">Eigancentrality: y calculating the extended connections of a node, </w:t>
       </w:r>
       <w:proofErr w:type="spellStart"/>
       <w:r>
@@ -4962,7 +4907,6 @@
                 <w:szCs w:val="20"/>
               </w:rPr>
             </w:pPr>
-            <w:proofErr w:type="spellStart"/>
             <w:r>
               <w:rPr>
                 <w:sz w:val="20"/>
@@ -4970,7 +4914,6 @@
               </w:rPr>
               <w:t>nestedness</w:t>
             </w:r>
-            <w:proofErr w:type="spellEnd"/>
           </w:p>
         </w:tc>
         <w:tc>
@@ -5287,17 +5230,8 @@
                 <w:sz w:val="20"/>
                 <w:szCs w:val="20"/>
               </w:rPr>
-              <w:t xml:space="preserve">weighted </w:t>
-            </w:r>
-            <w:proofErr w:type="spellStart"/>
-            <w:r>
-              <w:rPr>
-                <w:sz w:val="20"/>
-                <w:szCs w:val="20"/>
-              </w:rPr>
-              <w:t>nestedness</w:t>
-            </w:r>
-            <w:proofErr w:type="spellEnd"/>
+              <w:t>weighted nestedness</w:t>
+            </w:r>
           </w:p>
         </w:tc>
         <w:tc>
@@ -22078,47 +22012,31 @@
       </w:r>
       <w:proofErr w:type="spellEnd"/>
       <w:r>
-        <w:t xml:space="preserve">, 2006). Weighted </w:t>
+        <w:t>, 2006). Weighted nestedness (WNODF) is a quantitative measure describing the hierarchy of the interactions of the network. In nested networks, specialized nodes i.e. those with fewer interactions are linked with generalized nodes i.e. well connected nodes (Almeida-</w:t>
       </w:r>
       <w:proofErr w:type="spellStart"/>
       <w:r>
-        <w:t>nestedness</w:t>
+        <w:t>Neto</w:t>
       </w:r>
       <w:proofErr w:type="spellEnd"/>
       <w:r>
-        <w:t xml:space="preserve"> (WNODF) is a quantitative measure describing the hierarchy of the interactions of the network. In nested networks, specialized nodes i.e. those with fewer interactions are linked with generalized nodes i.e. well connected nodes (Almeida-</w:t>
+        <w:t xml:space="preserve"> &amp; Ulrich, 2011). This measure ranges from 0 to 100. Weighted </w:t>
       </w:r>
       <w:proofErr w:type="spellStart"/>
       <w:r>
-        <w:t>Neto</w:t>
+        <w:t>connectance</w:t>
       </w:r>
       <w:proofErr w:type="spellEnd"/>
       <w:r>
-        <w:t xml:space="preserve"> &amp; Ulrich, 2011). This measure ranges from 0 to 100. Weighted </w:t>
+        <w:t xml:space="preserve"> is the linkage density divided by the total number of interactors (species or individuals) (</w:t>
       </w:r>
       <w:proofErr w:type="spellStart"/>
       <w:r>
-        <w:t>connectance</w:t>
+        <w:t>Tylianakis</w:t>
       </w:r>
       <w:proofErr w:type="spellEnd"/>
       <w:r>
-        <w:t xml:space="preserve"> is the linkage density divided by the total number of interactors (species or individuals) (</w:t>
-      </w:r>
-      <w:proofErr w:type="spellStart"/>
-      <w:r>
-        <w:t>Tylianakis</w:t>
-      </w:r>
-      <w:proofErr w:type="spellEnd"/>
-      <w:r>
-        <w:t xml:space="preserve"> et al. 2007). It is a central network property that drives other network properties such as </w:t>
-      </w:r>
-      <w:proofErr w:type="spellStart"/>
-      <w:r>
-        <w:t>nestedness</w:t>
-      </w:r>
-      <w:proofErr w:type="spellEnd"/>
-      <w:r>
-        <w:t xml:space="preserve"> (</w:t>
+        <w:t xml:space="preserve"> et al. 2007). It is a central network property that drives other network properties such as nestedness (</w:t>
       </w:r>
       <w:proofErr w:type="spellStart"/>
       <w:r>
@@ -22182,6 +22100,33 @@
       <w:proofErr w:type="spellEnd"/>
       <w:r>
         <w:t>*null). Positive value denote the observed value is higher than the mean of the null distribution.</w:t>
+      </w:r>
+    </w:p>
+    <w:p/>
+    <w:p>
+      <w:r>
+        <w:t>Including crops such as Coffee (Klein) and functional group bee diversity pumpkins (</w:t>
+      </w:r>
+      <w:proofErr w:type="spellStart"/>
+      <w:r>
+        <w:t>Hoehn</w:t>
+      </w:r>
+      <w:proofErr w:type="spellEnd"/>
+      <w:r>
+        <w:t xml:space="preserve"> 2008)</w:t>
+      </w:r>
+    </w:p>
+    <w:p>
+      <w:r>
+        <w:t xml:space="preserve">Some community level studies have found that visitation rates are more important than variation in pollination effectiveness per visit (Rader et al., 2016; </w:t>
+      </w:r>
+      <w:proofErr w:type="spellStart"/>
+      <w:r>
+        <w:t>Sahli</w:t>
+      </w:r>
+      <w:proofErr w:type="spellEnd"/>
+      <w:r>
+        <w:t xml:space="preserve"> &amp; Conner, 2006; Vazquez et al., 2005).</w:t>
       </w:r>
       <w:bookmarkStart w:id="0" w:name="_GoBack"/>
       <w:bookmarkEnd w:id="0"/>

</xml_diff>